<commit_message>
Updated some of the 2017 files
</commit_message>
<xml_diff>
--- a/text/22/dunnetts-test.docx
+++ b/text/22/dunnetts-test.docx
@@ -204,7 +204,7 @@
         <w:pStyle w:val="BodyText"/>
       </w:pPr>
       <w:r>
-        <w:t xml:space="preserve">Dunnett’s test is easy to implement. Calculate the traditional measures in analysis of variance, including mean squared error (MSE). You can skip the traditional F Test that you see in most ANOVA tables. It won’t hurt your overall alpha level, as long as you only look at each treatment versus the control. Simply compare each treatment mean minus the control mean to a cutoff value using percentiles from a special table for Dunnett’s test. The value of d depends on alpha (the desired Type I error rate for a two-sided test), g (the number of groups including the control group) and n (the number of data points in each group). Note that some tables define g as the number of groups excluding the control group.</w:t>
+        <w:t xml:space="preserve">Dunnett’s test is easy to implement. Calculate the traditional measures in analysis of variance, including mean squared error (MSE). You can skip the F Test that you see in most ANOVA tables. It won’t hurt your overall alpha level, as long as you only look at each treatment versus the control. Simply compare each treatment mean minus the control mean to a cutoff value using percentiles from a special table for Dunnett’s test. The critical value for Dunnett’s test depends on alpha (the desired Type I error rate for a two-sided test), g (the number of groups including the control group) and n (the number of data points in each group). Note that some tables define g as the number of groups excluding the control group.</w:t>
       </w:r>
     </w:p>
     <w:p>
@@ -212,7 +212,7 @@
         <w:pStyle w:val="BodyText"/>
       </w:pPr>
       <w:r>
-        <w:t xml:space="preserve">Most statistical software packages will include Dunnett’s test as an option for ANOVA. Just remember that you don’t need to use the initial F test as a screen before jumping into the Dunnett’s test.</w:t>
+        <w:t xml:space="preserve">Most statistical software packages will include Dunnett’s test as an option for ANOVA. Just remember that you don’t need to use the initial F test as a screen before jumping into Dunnett’s test.</w:t>
       </w:r>
     </w:p>
     <w:bookmarkEnd w:id="27"/>
@@ -301,7 +301,7 @@
         <w:pStyle w:val="BodyText"/>
       </w:pPr>
       <w:r>
-        <w:t xml:space="preserve">Disinfection is important, but does it reduce the tensile strength of the ligatures. Here are the summary statistics for the maximum strength measurement.</w:t>
+        <w:t xml:space="preserve">Disinfection is important, but does it reduce the tensile strength of the ligatures? Here are the summary statistics for the maximum strength measurement.</w:t>
       </w:r>
     </w:p>
     <w:p>
@@ -374,7 +374,7 @@
         <w:pStyle w:val="FirstParagraph"/>
       </w:pPr>
       <w:r>
-        <w:t xml:space="preserve">The paper does not include the raw data, but you can still calculate all the key statistics needed to run Dunnett’s test. You can create a simple graph that identifies if any of the disinfection protocols shows significantly less strength than the control.</w:t>
+        <w:t xml:space="preserve">The paper does not include the raw data, but you can still calculate all the key statistics needed to run Dunnett’s test. You can then create a simple graph that identifies if any of the disinfection protocols shows significantly less strength than the control.</w:t>
       </w:r>
     </w:p>
     <w:p>
@@ -429,7 +429,7 @@
         <w:pStyle w:val="BodyText"/>
       </w:pPr>
       <w:r>
-        <w:t xml:space="preserve">Notice that there is no comparison at 1 because you don’t compare the control group to itself.</w:t>
+        <w:t xml:space="preserve">The dotted line is the mean for the control group. Any mean falling outside the solid lines is statistically significantly different from the control mean. Notice that there is no comparison at 1 because you don’t compare the control group to itself.</w:t>
       </w:r>
     </w:p>
     <w:p>
@@ -471,7 +471,7 @@
         <w:pStyle w:val="BodyText"/>
       </w:pPr>
       <w:r>
-        <w:t xml:space="preserve">Let’s consider this as a reminder that there is no such thing as a free lunch. There are always trade-offs. No approach is superior in all settings.</w:t>
+        <w:t xml:space="preserve">Let’s consider this as a reminder that there is no such thing as a free lunch. There are always trade-offs. No approach is superior in all settings. If, however, you are truly only interested in comparing each treatment to the control and you specify this prior to looking at the data, then Dunnett’s test is a very attractive option.</w:t>
       </w:r>
     </w:p>
     <w:bookmarkEnd w:id="35"/>

</xml_diff>